<commit_message>
debut du traitement de base
</commit_message>
<xml_diff>
--- a/Projet_MezirardRaimbault.docx
+++ b/Projet_MezirardRaimbault.docx
@@ -4,6 +4,9 @@
   <w:body>
     <w:p>
       <w:r>
+        <w:rPr>
+          <w:noProof/>
+        </w:rPr>
         <w:drawing>
           <wp:anchor distT="0" distB="0" distL="114300" distR="114300" simplePos="0" relativeHeight="251659264" behindDoc="0" locked="0" layoutInCell="1" allowOverlap="1" wp14:anchorId="12F9E5B0" wp14:editId="5A722403">
             <wp:simplePos x="0" y="0"/>
@@ -55,6 +58,9 @@
         </w:drawing>
       </w:r>
       <w:r>
+        <w:rPr>
+          <w:noProof/>
+        </w:rPr>
         <w:drawing>
           <wp:anchor distT="0" distB="0" distL="114300" distR="114300" simplePos="0" relativeHeight="251658240" behindDoc="0" locked="0" layoutInCell="1" allowOverlap="1" wp14:anchorId="2208F3BF" wp14:editId="38E57979">
             <wp:simplePos x="0" y="0"/>
@@ -209,6 +215,9 @@
     </w:p>
     <w:p>
       <w:r>
+        <w:rPr>
+          <w:noProof/>
+        </w:rPr>
         <w:drawing>
           <wp:anchor distT="0" distB="0" distL="114300" distR="114300" simplePos="0" relativeHeight="251660288" behindDoc="0" locked="0" layoutInCell="1" allowOverlap="1" wp14:anchorId="6EDCBB47" wp14:editId="770EA7E2">
             <wp:simplePos x="0" y="0"/>
@@ -303,6 +312,15 @@
     </w:p>
     <w:sdt>
       <w:sdtPr>
+        <w:rPr>
+          <w:rFonts w:asciiTheme="minorHAnsi" w:eastAsiaTheme="minorHAnsi" w:hAnsiTheme="minorHAnsi" w:cstheme="minorBidi"/>
+          <w:color w:val="auto"/>
+          <w:kern w:val="2"/>
+          <w:sz w:val="22"/>
+          <w:szCs w:val="22"/>
+          <w:lang w:eastAsia="en-US"/>
+          <w14:ligatures w14:val="standardContextual"/>
+        </w:rPr>
         <w:id w:val="-1023475787"/>
         <w:docPartObj>
           <w:docPartGallery w:val="Table of Contents"/>
@@ -311,23 +329,22 @@
       </w:sdtPr>
       <w:sdtEndPr>
         <w:rPr>
-          <w:rFonts w:asciiTheme="minorHAnsi" w:eastAsiaTheme="minorHAnsi" w:hAnsiTheme="minorHAnsi" w:cstheme="minorBidi"/>
           <w:b/>
           <w:bCs/>
-          <w:color w:val="auto"/>
-          <w:kern w:val="2"/>
-          <w:sz w:val="22"/>
-          <w:szCs w:val="22"/>
-          <w:lang w:eastAsia="en-US"/>
-          <w14:ligatures w14:val="standardContextual"/>
         </w:rPr>
       </w:sdtEndPr>
       <w:sdtContent>
         <w:p>
           <w:pPr>
             <w:pStyle w:val="En-ttedetabledesmatires"/>
+            <w:rPr>
+              <w:rStyle w:val="Titre1Car"/>
+            </w:rPr>
           </w:pPr>
           <w:r>
+            <w:rPr>
+              <w:rStyle w:val="Titre1Car"/>
+            </w:rPr>
             <w:t>Table des matières</w:t>
           </w:r>
         </w:p>
@@ -352,13 +369,13 @@
           <w:r>
             <w:fldChar w:fldCharType="separate"/>
           </w:r>
-          <w:hyperlink w:anchor="_Toc149162983" w:history="1">
+          <w:hyperlink w:anchor="_Toc149246228" w:history="1">
             <w:r>
               <w:rPr>
                 <w:rStyle w:val="Lienhypertexte"/>
                 <w:noProof/>
               </w:rPr>
-              <w:t>Introduction</w:t>
+              <w:t>Table des figures</w:t>
             </w:r>
             <w:r>
               <w:rPr>
@@ -379,7 +396,7 @@
                 <w:noProof/>
                 <w:webHidden/>
               </w:rPr>
-              <w:instrText xml:space="preserve"> PAGEREF _Toc149162983 \h </w:instrText>
+              <w:instrText xml:space="preserve"> PAGEREF _Toc149246228 \h </w:instrText>
             </w:r>
             <w:r>
               <w:rPr>
@@ -399,7 +416,7 @@
                 <w:noProof/>
                 <w:webHidden/>
               </w:rPr>
-              <w:t>3</w:t>
+              <w:t>2</w:t>
             </w:r>
             <w:r>
               <w:rPr>
@@ -422,13 +439,13 @@
               <w:lang w:eastAsia="fr-FR"/>
             </w:rPr>
           </w:pPr>
-          <w:hyperlink w:anchor="_Toc149162984" w:history="1">
+          <w:hyperlink w:anchor="_Toc149246229" w:history="1">
             <w:r>
               <w:rPr>
                 <w:rStyle w:val="Lienhypertexte"/>
                 <w:noProof/>
               </w:rPr>
-              <w:t>I – Collecte des données</w:t>
+              <w:t>Introduction</w:t>
             </w:r>
             <w:r>
               <w:rPr>
@@ -449,7 +466,7 @@
                 <w:noProof/>
                 <w:webHidden/>
               </w:rPr>
-              <w:instrText xml:space="preserve"> PAGEREF _Toc149162984 \h </w:instrText>
+              <w:instrText xml:space="preserve"> PAGEREF _Toc149246229 \h </w:instrText>
             </w:r>
             <w:r>
               <w:rPr>
@@ -492,13 +509,13 @@
               <w:lang w:eastAsia="fr-FR"/>
             </w:rPr>
           </w:pPr>
-          <w:hyperlink w:anchor="_Toc149162985" w:history="1">
+          <w:hyperlink w:anchor="_Toc149246230" w:history="1">
             <w:r>
               <w:rPr>
                 <w:rStyle w:val="Lienhypertexte"/>
                 <w:noProof/>
               </w:rPr>
-              <w:t>II – Pré-Traitement</w:t>
+              <w:t>I – Collecte des données</w:t>
             </w:r>
             <w:r>
               <w:rPr>
@@ -519,7 +536,7 @@
                 <w:noProof/>
                 <w:webHidden/>
               </w:rPr>
-              <w:instrText xml:space="preserve"> PAGEREF _Toc149162985 \h </w:instrText>
+              <w:instrText xml:space="preserve"> PAGEREF _Toc149246230 \h </w:instrText>
             </w:r>
             <w:r>
               <w:rPr>
@@ -539,7 +556,7 @@
                 <w:noProof/>
                 <w:webHidden/>
               </w:rPr>
-              <w:t>4</w:t>
+              <w:t>3</w:t>
             </w:r>
             <w:r>
               <w:rPr>
@@ -562,13 +579,13 @@
               <w:lang w:eastAsia="fr-FR"/>
             </w:rPr>
           </w:pPr>
-          <w:hyperlink w:anchor="_Toc149162986" w:history="1">
+          <w:hyperlink w:anchor="_Toc149246231" w:history="1">
             <w:r>
               <w:rPr>
                 <w:rStyle w:val="Lienhypertexte"/>
                 <w:noProof/>
               </w:rPr>
-              <w:t>III – Application de méthode de fouille</w:t>
+              <w:t>II – Pré-Traitement</w:t>
             </w:r>
             <w:r>
               <w:rPr>
@@ -589,7 +606,7 @@
                 <w:noProof/>
                 <w:webHidden/>
               </w:rPr>
-              <w:instrText xml:space="preserve"> PAGEREF _Toc149162986 \h </w:instrText>
+              <w:instrText xml:space="preserve"> PAGEREF _Toc149246231 \h </w:instrText>
             </w:r>
             <w:r>
               <w:rPr>
@@ -609,7 +626,7 @@
                 <w:noProof/>
                 <w:webHidden/>
               </w:rPr>
-              <w:t>5</w:t>
+              <w:t>4</w:t>
             </w:r>
             <w:r>
               <w:rPr>
@@ -632,12 +649,82 @@
               <w:lang w:eastAsia="fr-FR"/>
             </w:rPr>
           </w:pPr>
-          <w:hyperlink w:anchor="_Toc149162987" w:history="1">
+          <w:hyperlink w:anchor="_Toc149246232" w:history="1">
             <w:r>
               <w:rPr>
                 <w:rStyle w:val="Lienhypertexte"/>
                 <w:noProof/>
               </w:rPr>
+              <w:t>III – Application de méthode de fouille</w:t>
+            </w:r>
+            <w:r>
+              <w:rPr>
+                <w:noProof/>
+                <w:webHidden/>
+              </w:rPr>
+              <w:tab/>
+            </w:r>
+            <w:r>
+              <w:rPr>
+                <w:noProof/>
+                <w:webHidden/>
+              </w:rPr>
+              <w:fldChar w:fldCharType="begin"/>
+            </w:r>
+            <w:r>
+              <w:rPr>
+                <w:noProof/>
+                <w:webHidden/>
+              </w:rPr>
+              <w:instrText xml:space="preserve"> PAGEREF _Toc149246232 \h </w:instrText>
+            </w:r>
+            <w:r>
+              <w:rPr>
+                <w:noProof/>
+                <w:webHidden/>
+              </w:rPr>
+            </w:r>
+            <w:r>
+              <w:rPr>
+                <w:noProof/>
+                <w:webHidden/>
+              </w:rPr>
+              <w:fldChar w:fldCharType="separate"/>
+            </w:r>
+            <w:r>
+              <w:rPr>
+                <w:noProof/>
+                <w:webHidden/>
+              </w:rPr>
+              <w:t>5</w:t>
+            </w:r>
+            <w:r>
+              <w:rPr>
+                <w:noProof/>
+                <w:webHidden/>
+              </w:rPr>
+              <w:fldChar w:fldCharType="end"/>
+            </w:r>
+          </w:hyperlink>
+        </w:p>
+        <w:p>
+          <w:pPr>
+            <w:pStyle w:val="TM1"/>
+            <w:tabs>
+              <w:tab w:val="right" w:leader="dot" w:pos="9062"/>
+            </w:tabs>
+            <w:rPr>
+              <w:rFonts w:eastAsiaTheme="minorEastAsia"/>
+              <w:noProof/>
+              <w:lang w:eastAsia="fr-FR"/>
+            </w:rPr>
+          </w:pPr>
+          <w:hyperlink w:anchor="_Toc149246233" w:history="1">
+            <w:r>
+              <w:rPr>
+                <w:rStyle w:val="Lienhypertexte"/>
+                <w:noProof/>
+              </w:rPr>
               <w:t>Conclusion</w:t>
             </w:r>
             <w:r>
@@ -659,7 +746,7 @@
                 <w:noProof/>
                 <w:webHidden/>
               </w:rPr>
-              <w:instrText xml:space="preserve"> PAGEREF _Toc149162987 \h </w:instrText>
+              <w:instrText xml:space="preserve"> PAGEREF _Toc149246233 \h </w:instrText>
             </w:r>
             <w:r>
               <w:rPr>
@@ -702,18 +789,102 @@
       </w:sdtContent>
     </w:sdt>
     <w:p/>
-    <w:p/>
-    <w:p>
-      <w:fldSimple w:instr=" TOC \h \z \c &quot;Figure&quot; ">
+    <w:p>
+      <w:pPr>
+        <w:pStyle w:val="Titre1"/>
+      </w:pPr>
+      <w:bookmarkStart w:id="0" w:name="_Toc149246228"/>
+      <w:r>
+        <w:t>Table des figures</w:t>
+      </w:r>
+      <w:bookmarkEnd w:id="0"/>
+    </w:p>
+    <w:p>
+      <w:pPr>
+        <w:pStyle w:val="Tabledesillustrations"/>
+        <w:tabs>
+          <w:tab w:val="right" w:leader="dot" w:pos="9062"/>
+        </w:tabs>
+        <w:rPr>
+          <w:noProof/>
+        </w:rPr>
+      </w:pPr>
+      <w:r>
+        <w:fldChar w:fldCharType="begin"/>
+      </w:r>
+      <w:r>
+        <w:instrText xml:space="preserve"> TOC \h \z \c "Figure" </w:instrText>
+      </w:r>
+      <w:r>
+        <w:fldChar w:fldCharType="separate"/>
+      </w:r>
+      <w:hyperlink w:anchor="_Toc149246197" w:history="1">
         <w:r>
           <w:rPr>
-            <w:b/>
-            <w:bCs/>
+            <w:rStyle w:val="Lienhypertexte"/>
             <w:noProof/>
           </w:rPr>
-          <w:t>Aucune entrée de table d'illustration n'a été trouvée.</w:t>
+          <w:t>Figure 1 : Nuage de mots description des postes</w:t>
         </w:r>
-      </w:fldSimple>
+        <w:r>
+          <w:rPr>
+            <w:noProof/>
+            <w:webHidden/>
+          </w:rPr>
+          <w:tab/>
+        </w:r>
+        <w:r>
+          <w:rPr>
+            <w:noProof/>
+            <w:webHidden/>
+          </w:rPr>
+          <w:fldChar w:fldCharType="begin"/>
+        </w:r>
+        <w:r>
+          <w:rPr>
+            <w:noProof/>
+            <w:webHidden/>
+          </w:rPr>
+          <w:instrText xml:space="preserve"> PAGEREF _Toc149246197 \h </w:instrText>
+        </w:r>
+        <w:r>
+          <w:rPr>
+            <w:noProof/>
+            <w:webHidden/>
+          </w:rPr>
+        </w:r>
+        <w:r>
+          <w:rPr>
+            <w:noProof/>
+            <w:webHidden/>
+          </w:rPr>
+          <w:fldChar w:fldCharType="separate"/>
+        </w:r>
+        <w:r>
+          <w:rPr>
+            <w:noProof/>
+            <w:webHidden/>
+          </w:rPr>
+          <w:t>5</w:t>
+        </w:r>
+        <w:r>
+          <w:rPr>
+            <w:noProof/>
+            <w:webHidden/>
+          </w:rPr>
+          <w:fldChar w:fldCharType="end"/>
+        </w:r>
+      </w:hyperlink>
+    </w:p>
+    <w:p>
+      <w:r>
+        <w:rPr>
+          <w:b/>
+          <w:bCs/>
+          <w:noProof/>
+        </w:rPr>
+        <w:fldChar w:fldCharType="end"/>
+      </w:r>
     </w:p>
     <w:p/>
     <w:p>
@@ -748,12 +919,12 @@
       <w:pPr>
         <w:pStyle w:val="Titre1"/>
       </w:pPr>
-      <w:bookmarkStart w:id="0" w:name="_Toc149162983"/>
+      <w:bookmarkStart w:id="1" w:name="_Toc149246229"/>
       <w:r>
         <w:lastRenderedPageBreak/>
         <w:t>Introduction</w:t>
       </w:r>
-      <w:bookmarkEnd w:id="0"/>
+      <w:bookmarkEnd w:id="1"/>
     </w:p>
     <w:p/>
     <w:p>
@@ -875,19 +1046,7 @@
           <w:lang w:eastAsia="en-US"/>
           <w14:ligatures w14:val="standardContextual"/>
         </w:rPr>
-        <w:t>« </w:t>
-      </w:r>
-      <w:r>
-        <w:rPr>
-          <w:rFonts w:asciiTheme="minorHAnsi" w:eastAsiaTheme="minorHAnsi" w:hAnsiTheme="minorHAnsi" w:cstheme="minorBidi"/>
-          <w:color w:val="0070C0"/>
-          <w:kern w:val="2"/>
-          <w:sz w:val="22"/>
-          <w:szCs w:val="22"/>
-          <w:lang w:eastAsia="en-US"/>
-          <w14:ligatures w14:val="standardContextual"/>
-        </w:rPr>
-        <w:t>Le traitement automatique du langage naturel est un domaine multidisciplinaire impliquant la linguistique, l'informatique et l'intelligence artificielle.</w:t>
+        <w:t>« Le traitement automatique du langage naturel est un domaine multidisciplinaire impliquant la linguistique, l'informatique et l'intelligence artificielle.</w:t>
       </w:r>
     </w:p>
     <w:p>
@@ -940,19 +1099,7 @@
           <w:lang w:eastAsia="en-US"/>
           <w14:ligatures w14:val="standardContextual"/>
         </w:rPr>
-        <w:t xml:space="preserve"> d’interpréter et de synthétiser du texte pour diverses applications.</w:t>
-      </w:r>
-      <w:r>
-        <w:rPr>
-          <w:rFonts w:asciiTheme="minorHAnsi" w:eastAsiaTheme="minorHAnsi" w:hAnsiTheme="minorHAnsi" w:cstheme="minorBidi"/>
-          <w:color w:val="0070C0"/>
-          <w:kern w:val="2"/>
-          <w:sz w:val="22"/>
-          <w:szCs w:val="22"/>
-          <w:lang w:eastAsia="en-US"/>
-          <w14:ligatures w14:val="standardContextual"/>
-        </w:rPr>
-        <w:t> »</w:t>
+        <w:t xml:space="preserve"> d’interpréter et de synthétiser du texte pour diverses applications. »</w:t>
       </w:r>
     </w:p>
     <w:p>
@@ -1028,7 +1175,7 @@
       <w:pPr>
         <w:pStyle w:val="Titre1"/>
       </w:pPr>
-      <w:bookmarkStart w:id="1" w:name="_Toc149162984"/>
+      <w:bookmarkStart w:id="2" w:name="_Toc149246230"/>
       <w:r>
         <w:t xml:space="preserve">I – </w:t>
       </w:r>
@@ -1038,7 +1185,7 @@
       <w:r>
         <w:t>onnées</w:t>
       </w:r>
-      <w:bookmarkEnd w:id="1"/>
+      <w:bookmarkEnd w:id="2"/>
     </w:p>
     <w:p/>
     <w:p>
@@ -1078,26 +1225,14 @@
           <w:rPr>
             <w:rStyle w:val="Lienhypertexte"/>
           </w:rPr>
-          <w:t>https://www.seek.com.au/</w:t>
-        </w:r>
-        <w:r>
-          <w:rPr>
-            <w:rStyle w:val="Lienhypertexte"/>
-          </w:rPr>
-          <w:t>data-jobs</w:t>
+          <w:t>https://www.seek.com.au/data-jobs</w:t>
         </w:r>
       </w:hyperlink>
       <w:r>
         <w:t xml:space="preserve">. Si nous souhaitons changer de domaine il suffit de modifier l’url comme voici </w:t>
       </w:r>
       <w:r>
-        <w:t>https://www.seek.com.au/</w:t>
-      </w:r>
-      <w:r>
-        <w:t xml:space="preserve">{domaine} </w:t>
-      </w:r>
-      <w:r>
-        <w:t>-jobs</w:t>
+        <w:t>https://www.seek.com.au/{domaine} -jobs</w:t>
       </w:r>
       <w:r>
         <w:t xml:space="preserve">. </w:t>
@@ -1197,7 +1332,7 @@
         <w:jc w:val="both"/>
       </w:pPr>
       <w:r>
-        <w:t>Date de parution de l’offre</w:t>
+        <w:t>Salaire (si présent dans l’annonce)</w:t>
       </w:r>
     </w:p>
     <w:p>
@@ -1210,118 +1345,7 @@
         <w:jc w:val="both"/>
       </w:pPr>
       <w:r>
-        <w:t>Description de l’emploi</w:t>
-      </w:r>
-    </w:p>
-    <w:p>
-      <w:pPr>
-        <w:pStyle w:val="Paragraphedeliste"/>
-        <w:ind w:left="408"/>
-        <w:jc w:val="both"/>
-      </w:pPr>
-    </w:p>
-    <w:p>
-      <w:pPr>
-        <w:pStyle w:val="Paragraphedeliste"/>
-        <w:ind w:left="408"/>
-        <w:jc w:val="both"/>
-      </w:pPr>
-      <w:r>
-        <w:t>!!!!!!!!!!!!!!!!!!!!!!!! Je viens de voir que parfois il y a le salaire à ajouter !!!!!!!!!!!!!!!!!!!!!!</w:t>
-      </w:r>
-    </w:p>
-    <w:p>
-      <w:pPr>
-        <w:pStyle w:val="Paragraphedeliste"/>
-        <w:ind w:left="408"/>
-        <w:jc w:val="both"/>
-        <w:rPr>
-          <w:lang w:val="en-GB"/>
-        </w:rPr>
-      </w:pPr>
-      <w:r>
-        <w:rPr>
-          <w:lang w:val="en-GB"/>
-        </w:rPr>
-        <w:lastRenderedPageBreak/>
-        <w:t xml:space="preserve">Ex avec </w:t>
-      </w:r>
-      <w:proofErr w:type="spellStart"/>
-      <w:r>
-        <w:rPr>
-          <w:lang w:val="en-GB"/>
-        </w:rPr>
-        <w:t>cet</w:t>
-      </w:r>
-      <w:proofErr w:type="spellEnd"/>
-      <w:r>
-        <w:rPr>
-          <w:lang w:val="en-GB"/>
-        </w:rPr>
-        <w:t xml:space="preserve"> </w:t>
-      </w:r>
-      <w:proofErr w:type="spellStart"/>
-      <w:r>
-        <w:rPr>
-          <w:lang w:val="en-GB"/>
-        </w:rPr>
-        <w:t>url</w:t>
-      </w:r>
-      <w:proofErr w:type="spellEnd"/>
-      <w:r>
-        <w:rPr>
-          <w:lang w:val="en-GB"/>
-        </w:rPr>
-        <w:t xml:space="preserve"> : </w:t>
-      </w:r>
-      <w:hyperlink r:id="rId13" w:anchor="sol=c537ffa3b1629ea11bf6be89b0b5a0eaa93d2d07" w:history="1">
-        <w:r>
-          <w:rPr>
-            <w:rStyle w:val="Lienhypertexte"/>
-            <w:lang w:val="en-GB"/>
-          </w:rPr>
-          <w:t xml:space="preserve">Data Entry Clerk Job in </w:t>
-        </w:r>
-        <w:proofErr w:type="spellStart"/>
-        <w:r>
-          <w:rPr>
-            <w:rStyle w:val="Lienhypertexte"/>
-            <w:lang w:val="en-GB"/>
-          </w:rPr>
-          <w:t>Waroona</w:t>
-        </w:r>
-        <w:proofErr w:type="spellEnd"/>
-        <w:r>
-          <w:rPr>
-            <w:rStyle w:val="Lienhypertexte"/>
-            <w:lang w:val="en-GB"/>
-          </w:rPr>
-          <w:t>, Mandurah &amp; Peel WA - SEEK</w:t>
-        </w:r>
-      </w:hyperlink>
-    </w:p>
-    <w:p>
-      <w:pPr>
-        <w:jc w:val="both"/>
-        <w:rPr>
-          <w:lang w:val="en-GB"/>
-        </w:rPr>
-      </w:pPr>
-    </w:p>
-    <w:p>
-      <w:pPr>
-        <w:jc w:val="both"/>
-        <w:rPr>
-          <w:lang w:val="en-GB"/>
-        </w:rPr>
-      </w:pPr>
-    </w:p>
-    <w:p>
-      <w:pPr>
-        <w:jc w:val="both"/>
-      </w:pPr>
-      <w:r>
-        <w:t>Si nous disposons de données sur l’entreprise nous récupèrerons également :</w:t>
+        <w:t>Date de parution de l’offre</w:t>
       </w:r>
     </w:p>
     <w:p>
@@ -1334,7 +1358,24 @@
         <w:jc w:val="both"/>
       </w:pPr>
       <w:r>
-        <w:t>Note moyenne de l’entreprise</w:t>
+        <w:t>Description de l’emploi</w:t>
+      </w:r>
+    </w:p>
+    <w:p>
+      <w:pPr>
+        <w:jc w:val="both"/>
+        <w:rPr>
+          <w:lang w:val="en-GB"/>
+        </w:rPr>
+      </w:pPr>
+    </w:p>
+    <w:p>
+      <w:pPr>
+        <w:jc w:val="both"/>
+      </w:pPr>
+      <w:r>
+        <w:lastRenderedPageBreak/>
+        <w:t>Si nous disposons de données sur l’entreprise nous récupèrerons également :</w:t>
       </w:r>
     </w:p>
     <w:p>
@@ -1347,6 +1388,19 @@
         <w:jc w:val="both"/>
       </w:pPr>
       <w:r>
+        <w:t>Note moyenne de l’entreprise</w:t>
+      </w:r>
+    </w:p>
+    <w:p>
+      <w:pPr>
+        <w:pStyle w:val="Paragraphedeliste"/>
+        <w:numPr>
+          <w:ilvl w:val="0"/>
+          <w:numId w:val="1"/>
+        </w:numPr>
+        <w:jc w:val="both"/>
+      </w:pPr>
+      <w:r>
         <w:t>Lien sur les commentaires de l’entreprise</w:t>
       </w:r>
     </w:p>
@@ -1485,7 +1539,7 @@
       <w:pPr>
         <w:pStyle w:val="Titre1"/>
       </w:pPr>
-      <w:bookmarkStart w:id="2" w:name="_Toc149162985"/>
+      <w:bookmarkStart w:id="3" w:name="_Toc149246231"/>
       <w:r>
         <w:t xml:space="preserve">II – </w:t>
       </w:r>
@@ -1495,7 +1549,7 @@
       <w:r>
         <w:t>Traitement</w:t>
       </w:r>
-      <w:bookmarkEnd w:id="2"/>
+      <w:bookmarkEnd w:id="3"/>
     </w:p>
     <w:p/>
     <w:p>
@@ -1592,11 +1646,11 @@
       <w:pPr>
         <w:pStyle w:val="Titre1"/>
       </w:pPr>
-      <w:bookmarkStart w:id="3" w:name="_Toc149162986"/>
+      <w:bookmarkStart w:id="4" w:name="_Toc149246232"/>
       <w:r>
         <w:t>III – Application de méthode de fouille</w:t>
       </w:r>
-      <w:bookmarkEnd w:id="3"/>
+      <w:bookmarkEnd w:id="4"/>
     </w:p>
     <w:p/>
     <w:p>
@@ -1605,6 +1659,80 @@
       </w:r>
     </w:p>
     <w:p>
+      <w:pPr>
+        <w:keepNext/>
+      </w:pPr>
+      <w:r>
+        <w:rPr>
+          <w:noProof/>
+        </w:rPr>
+        <w:drawing>
+          <wp:inline distT="0" distB="0" distL="0" distR="0" wp14:anchorId="47722D5C" wp14:editId="33083D30">
+            <wp:extent cx="5760720" cy="2880360"/>
+            <wp:effectExtent l="0" t="0" r="0" b="0"/>
+            <wp:docPr id="324186801" name="Image 1"/>
+            <wp:cNvGraphicFramePr>
+              <a:graphicFrameLocks xmlns:a="http://schemas.openxmlformats.org/drawingml/2006/main" noChangeAspect="1"/>
+            </wp:cNvGraphicFramePr>
+            <a:graphic xmlns:a="http://schemas.openxmlformats.org/drawingml/2006/main">
+              <a:graphicData uri="http://schemas.openxmlformats.org/drawingml/2006/picture">
+                <pic:pic xmlns:pic="http://schemas.openxmlformats.org/drawingml/2006/picture">
+                  <pic:nvPicPr>
+                    <pic:cNvPr id="324186801" name="Image 324186801"/>
+                    <pic:cNvPicPr/>
+                  </pic:nvPicPr>
+                  <pic:blipFill>
+                    <a:blip r:embed="rId13">
+                      <a:extLst>
+                        <a:ext uri="{28A0092B-C50C-407E-A947-70E740481C1C}">
+                          <a14:useLocalDpi xmlns:a14="http://schemas.microsoft.com/office/drawing/2010/main" val="0"/>
+                        </a:ext>
+                      </a:extLst>
+                    </a:blip>
+                    <a:stretch>
+                      <a:fillRect/>
+                    </a:stretch>
+                  </pic:blipFill>
+                  <pic:spPr>
+                    <a:xfrm>
+                      <a:off x="0" y="0"/>
+                      <a:ext cx="5760720" cy="2880360"/>
+                    </a:xfrm>
+                    <a:prstGeom prst="rect">
+                      <a:avLst/>
+                    </a:prstGeom>
+                  </pic:spPr>
+                </pic:pic>
+              </a:graphicData>
+            </a:graphic>
+          </wp:inline>
+        </w:drawing>
+      </w:r>
+    </w:p>
+    <w:p>
+      <w:pPr>
+        <w:pStyle w:val="Lgende"/>
+        <w:jc w:val="center"/>
+      </w:pPr>
+      <w:bookmarkStart w:id="5" w:name="_Toc149246197"/>
+      <w:r>
+        <w:t xml:space="preserve">Figure </w:t>
+      </w:r>
+      <w:fldSimple w:instr=" SEQ Figure \* ARABIC ">
+        <w:r>
+          <w:rPr>
+            <w:noProof/>
+          </w:rPr>
+          <w:t>1</w:t>
+        </w:r>
+      </w:fldSimple>
+      <w:r>
+        <w:t xml:space="preserve"> : Nuage de mots description des postes</w:t>
+      </w:r>
+      <w:bookmarkEnd w:id="5"/>
+    </w:p>
+    <w:p/>
+    <w:p>
       <w:r>
         <w:t>Méthode TD-IFD (je ne sais plus ce que c’est</w:t>
       </w:r>
@@ -1654,11 +1782,11 @@
       <w:pPr>
         <w:pStyle w:val="Titre1"/>
       </w:pPr>
-      <w:bookmarkStart w:id="4" w:name="_Toc149162987"/>
+      <w:bookmarkStart w:id="6" w:name="_Toc149246233"/>
       <w:r>
         <w:t>Conclusion</w:t>
       </w:r>
-      <w:bookmarkEnd w:id="4"/>
+      <w:bookmarkEnd w:id="6"/>
     </w:p>
     <w:p/>
     <w:p/>
@@ -2707,6 +2835,48 @@
       <w:contextualSpacing/>
     </w:pPr>
   </w:style>
+  <w:style w:type="character" w:styleId="Lienhypertextesuivivisit">
+    <w:name w:val="FollowedHyperlink"/>
+    <w:basedOn w:val="Policepardfaut"/>
+    <w:uiPriority w:val="99"/>
+    <w:semiHidden/>
+    <w:unhideWhenUsed/>
+    <w:rsid w:val="00FA40DA"/>
+    <w:rPr>
+      <w:color w:val="954F72" w:themeColor="followedHyperlink"/>
+      <w:u w:val="single"/>
+    </w:rPr>
+  </w:style>
+  <w:style w:type="paragraph" w:styleId="Lgende">
+    <w:name w:val="caption"/>
+    <w:basedOn w:val="Normal"/>
+    <w:next w:val="Normal"/>
+    <w:uiPriority w:val="35"/>
+    <w:unhideWhenUsed/>
+    <w:qFormat/>
+    <w:rsid w:val="006D40CD"/>
+    <w:pPr>
+      <w:spacing w:after="200" w:line="240" w:lineRule="auto"/>
+    </w:pPr>
+    <w:rPr>
+      <w:i/>
+      <w:iCs/>
+      <w:color w:val="44546A" w:themeColor="text2"/>
+      <w:sz w:val="18"/>
+      <w:szCs w:val="18"/>
+    </w:rPr>
+  </w:style>
+  <w:style w:type="paragraph" w:styleId="Tabledesillustrations">
+    <w:name w:val="table of figures"/>
+    <w:basedOn w:val="Normal"/>
+    <w:next w:val="Normal"/>
+    <w:uiPriority w:val="99"/>
+    <w:unhideWhenUsed/>
+    <w:rsid w:val="006D40CD"/>
+    <w:pPr>
+      <w:spacing w:after="0"/>
+    </w:pPr>
+  </w:style>
 </w:styles>
 </file>
 

</xml_diff>

<commit_message>
ajout de quelques infos sur l avancé du projet
</commit_message>
<xml_diff>
--- a/Projet_MezirardRaimbault.docx
+++ b/Projet_MezirardRaimbault.docx
@@ -696,7 +696,7 @@
                 <w:noProof/>
                 <w:webHidden/>
               </w:rPr>
-              <w:t>5</w:t>
+              <w:t>6</w:t>
             </w:r>
             <w:r>
               <w:rPr>
@@ -766,7 +766,7 @@
                 <w:noProof/>
                 <w:webHidden/>
               </w:rPr>
-              <w:t>5</w:t>
+              <w:t>7</w:t>
             </w:r>
             <w:r>
               <w:rPr>
@@ -903,12 +903,33 @@
     <w:p/>
     <w:p/>
     <w:p>
-      <w:r>
+      <w:pPr>
+        <w:jc w:val="both"/>
+        <w:rPr>
+          <w:i/>
+          <w:iCs/>
+          <w:color w:val="833C0B" w:themeColor="accent2" w:themeShade="80"/>
+        </w:rPr>
+      </w:pPr>
+      <w:r>
+        <w:rPr>
+          <w:i/>
+          <w:iCs/>
+          <w:color w:val="833C0B" w:themeColor="accent2" w:themeShade="80"/>
+        </w:rPr>
         <w:t xml:space="preserve">Consigne </w:t>
       </w:r>
     </w:p>
     <w:p>
-      <w:r>
+      <w:pPr>
+        <w:jc w:val="both"/>
+      </w:pPr>
+      <w:r>
+        <w:rPr>
+          <w:i/>
+          <w:iCs/>
+          <w:color w:val="833C0B" w:themeColor="accent2" w:themeShade="80"/>
+        </w:rPr>
         <w:t>Pour chaque étape du projet (choix de la problématique, des données, des traitements opérés et de la méthode de fouille appliquée), vous justifierez vos choix, et présenterez les principaux problèmes rencontrés et les solutions mises en œuvre pour les contourner. Enfin, vous pourrez en guise de conclusion donner votre ressenti sur l’intérêt des méthodes d’analyse textuelle dans le cadre d’un projet de fouille de données.</w:t>
       </w:r>
       <w:r>
@@ -1553,106 +1574,50 @@
     </w:p>
     <w:p/>
     <w:p>
-      <w:r>
-        <w:t>Utiliser les méthodes traitements de textes</w:t>
-      </w:r>
-    </w:p>
-    <w:p>
-      <w:pPr>
-        <w:pStyle w:val="Paragraphedeliste"/>
-        <w:numPr>
-          <w:ilvl w:val="0"/>
-          <w:numId w:val="2"/>
-        </w:numPr>
-      </w:pPr>
-      <w:r>
-        <w:t>Supprimer les mots vides, mettre en minuscules</w:t>
-      </w:r>
-      <w:r>
-        <w:t>, suppression de la ponctuation ?</w:t>
-      </w:r>
-    </w:p>
-    <w:p>
-      <w:pPr>
-        <w:pStyle w:val="Paragraphedeliste"/>
-        <w:numPr>
-          <w:ilvl w:val="0"/>
-          <w:numId w:val="2"/>
-        </w:numPr>
-      </w:pPr>
-      <w:r>
-        <w:t xml:space="preserve">Lemmatiser </w:t>
-      </w:r>
-    </w:p>
-    <w:p>
-      <w:pPr>
-        <w:pStyle w:val="Paragraphedeliste"/>
-        <w:numPr>
-          <w:ilvl w:val="0"/>
-          <w:numId w:val="2"/>
-        </w:numPr>
-      </w:pPr>
-      <w:r>
-        <w:t>Extraction de certains types de mot – Ex : nom propre ?? A voir en fonction de ce qui est intéressant</w:t>
-      </w:r>
-    </w:p>
-    <w:p>
-      <w:pPr>
-        <w:pStyle w:val="Paragraphedeliste"/>
-        <w:numPr>
-          <w:ilvl w:val="0"/>
-          <w:numId w:val="2"/>
-        </w:numPr>
-      </w:pPr>
-      <w:r>
-        <w:t>Faire des extraction bi-grams</w:t>
-      </w:r>
-    </w:p>
-    <w:p/>
-    <w:p>
-      <w:r>
-        <w:t>Faire des graphiques de bases pour connaitre le jeu de données.</w:t>
-      </w:r>
-    </w:p>
-    <w:p>
-      <w:r>
-        <w:t>Ex : diagramme en barres sur le nom des métiers</w:t>
-      </w:r>
-    </w:p>
-    <w:p>
-      <w:r>
-        <w:t>Diagramme circulaire – répartition des offres en fonction de l’endroit</w:t>
-      </w:r>
-    </w:p>
-    <w:p/>
-    <w:p>
-      <w:r>
-        <w:t>Entreprises pour lesquelles on dispose des notes</w:t>
-      </w:r>
-    </w:p>
-    <w:p>
-      <w:r>
-        <w:t>Faire un classement des meilleurs</w:t>
-      </w:r>
-      <w:r>
-        <w:t xml:space="preserve"> ? </w:t>
-      </w:r>
-      <w:r>
-        <w:t> </w:t>
-      </w:r>
-    </w:p>
-    <w:p/>
-    <w:p>
-      <w:pPr>
-        <w:pStyle w:val="Titre1"/>
-      </w:pPr>
-      <w:bookmarkStart w:id="4" w:name="_Toc149246232"/>
-      <w:r>
-        <w:t>III – Application de méthode de fouille</w:t>
-      </w:r>
-      <w:bookmarkEnd w:id="4"/>
-    </w:p>
-    <w:p/>
+      <w:pPr>
+        <w:jc w:val="both"/>
+      </w:pPr>
+      <w:r>
+        <w:t xml:space="preserve">Avec nos deux bases de données récupérées nous commençons par un prétraitement. </w:t>
+      </w:r>
+      <w:r>
+        <w:t xml:space="preserve">Nos données étant en anglais nous utiliserons la librairie </w:t>
+      </w:r>
+      <w:proofErr w:type="spellStart"/>
+      <w:r>
+        <w:t>nltk</w:t>
+      </w:r>
+      <w:proofErr w:type="spellEnd"/>
+      <w:r>
+        <w:t>.</w:t>
+      </w:r>
+    </w:p>
+    <w:p>
+      <w:pPr>
+        <w:jc w:val="both"/>
+      </w:pPr>
+    </w:p>
+    <w:p>
+      <w:pPr>
+        <w:jc w:val="both"/>
+      </w:pPr>
+      <w:r>
+        <w:t xml:space="preserve">Concernant la base de données sur les offres </w:t>
+      </w:r>
+      <w:proofErr w:type="gramStart"/>
+      <w:r>
+        <w:t>d’emplois….</w:t>
+      </w:r>
+      <w:proofErr w:type="gramEnd"/>
+      <w:r>
+        <w:t>.</w:t>
+      </w:r>
+    </w:p>
+    <w:p>
+      <w:pPr>
+        <w:jc w:val="both"/>
+      </w:pPr>
+    </w:p>
     <w:p>
       <w:r>
         <w:t>Nuage de mot pour le corpus</w:t>
@@ -1666,8 +1631,9 @@
         <w:rPr>
           <w:noProof/>
         </w:rPr>
+        <w:lastRenderedPageBreak/>
         <w:drawing>
-          <wp:inline distT="0" distB="0" distL="0" distR="0" wp14:anchorId="47722D5C" wp14:editId="33083D30">
+          <wp:inline distT="0" distB="0" distL="0" distR="0" wp14:anchorId="35787BFF" wp14:editId="6A39C8FD">
             <wp:extent cx="5760720" cy="2880360"/>
             <wp:effectExtent l="0" t="0" r="0" b="0"/>
             <wp:docPr id="324186801" name="Image 1"/>
@@ -1714,65 +1680,664 @@
         <w:pStyle w:val="Lgende"/>
         <w:jc w:val="center"/>
       </w:pPr>
-      <w:bookmarkStart w:id="5" w:name="_Toc149246197"/>
+      <w:bookmarkStart w:id="4" w:name="_Toc149246197"/>
       <w:r>
         <w:t xml:space="preserve">Figure </w:t>
       </w:r>
-      <w:fldSimple w:instr=" SEQ Figure \* ARABIC ">
-        <w:r>
-          <w:rPr>
-            <w:noProof/>
-          </w:rPr>
-          <w:t>1</w:t>
-        </w:r>
-      </w:fldSimple>
+      <w:r>
+        <w:fldChar w:fldCharType="begin"/>
+      </w:r>
+      <w:r>
+        <w:instrText xml:space="preserve"> SEQ Figure \* ARABIC </w:instrText>
+      </w:r>
+      <w:r>
+        <w:fldChar w:fldCharType="separate"/>
+      </w:r>
+      <w:r>
+        <w:rPr>
+          <w:noProof/>
+        </w:rPr>
+        <w:t>1</w:t>
+      </w:r>
+      <w:r>
+        <w:rPr>
+          <w:noProof/>
+        </w:rPr>
+        <w:fldChar w:fldCharType="end"/>
+      </w:r>
       <w:r>
         <w:t xml:space="preserve"> : Nuage de mots description des postes</w:t>
       </w:r>
+      <w:bookmarkEnd w:id="4"/>
+    </w:p>
+    <w:p>
+      <w:pPr>
+        <w:jc w:val="both"/>
+      </w:pPr>
+    </w:p>
+    <w:p>
+      <w:pPr>
+        <w:jc w:val="both"/>
+      </w:pPr>
+    </w:p>
+    <w:p>
+      <w:pPr>
+        <w:jc w:val="both"/>
+      </w:pPr>
+    </w:p>
+    <w:p>
+      <w:pPr>
+        <w:jc w:val="both"/>
+      </w:pPr>
+      <w:r>
+        <w:t>Concernant la base de données sur les avis des entreprises, nous avons lemmatisé les commentaires avantages et les inconvénients. Nous avons également concaténé les deux sous-catégories pour avoir un avis global sur l’entreprise. Nous appliquons le même traitement sur cette nouvelle colonne.</w:t>
+      </w:r>
+      <w:r>
+        <w:t xml:space="preserve"> Parfois des </w:t>
+      </w:r>
+      <w:r>
+        <w:t>émojis</w:t>
+      </w:r>
+      <w:r>
+        <w:t xml:space="preserve"> sont présents</w:t>
+      </w:r>
+      <w:r>
+        <w:t xml:space="preserve"> il faut donc les supprimer.</w:t>
+      </w:r>
+      <w:r>
+        <w:t xml:space="preserve"> Nous supprimons également les mots vides</w:t>
+      </w:r>
+      <w:r>
+        <w:t xml:space="preserve"> et la ponctuation</w:t>
+      </w:r>
+      <w:r>
+        <w:t>.</w:t>
+      </w:r>
+    </w:p>
+    <w:p>
+      <w:pPr>
+        <w:jc w:val="both"/>
+      </w:pPr>
+      <w:r>
+        <w:t>Nous avons ensuite créé une fonction permettant d’afficher un nuage de mots en fonction de l’entreprise. L’utilisateur n’a qu’à indiquer l’entreprise dont il souhaite avoir un affichage. Deux nuages de mots sortiront : un pour les avantages et un pour les inconvénients.</w:t>
+      </w:r>
+    </w:p>
+    <w:p>
+      <w:pPr>
+        <w:jc w:val="both"/>
+      </w:pPr>
+      <w:r>
+        <w:t>Voici un exemple pour l’entreprise ….</w:t>
+      </w:r>
+    </w:p>
+    <w:p>
+      <w:pPr>
+        <w:jc w:val="both"/>
+      </w:pPr>
+    </w:p>
+    <w:p>
+      <w:pPr>
+        <w:jc w:val="both"/>
+        <w:rPr>
+          <w:i/>
+          <w:iCs/>
+        </w:rPr>
+      </w:pPr>
+      <w:r>
+        <w:rPr>
+          <w:i/>
+          <w:iCs/>
+        </w:rPr>
+        <w:t>Nuage de mots avantages</w:t>
+      </w:r>
+    </w:p>
+    <w:p>
+      <w:pPr>
+        <w:jc w:val="both"/>
+      </w:pPr>
+    </w:p>
+    <w:p>
+      <w:pPr>
+        <w:jc w:val="both"/>
+        <w:rPr>
+          <w:i/>
+          <w:iCs/>
+        </w:rPr>
+      </w:pPr>
+      <w:r>
+        <w:rPr>
+          <w:i/>
+          <w:iCs/>
+        </w:rPr>
+        <w:t>Nuage de mots inconvénients</w:t>
+      </w:r>
+    </w:p>
+    <w:p>
+      <w:pPr>
+        <w:jc w:val="both"/>
+      </w:pPr>
+    </w:p>
+    <w:p>
+      <w:pPr>
+        <w:jc w:val="both"/>
+      </w:pPr>
+      <w:r>
+        <w:t>Suite à ces premières analyses nous allons étudier plus approfondissement nos données.</w:t>
+      </w:r>
+    </w:p>
+    <w:p>
+      <w:pPr>
+        <w:jc w:val="both"/>
+      </w:pPr>
+    </w:p>
+    <w:p>
+      <w:pPr>
+        <w:jc w:val="both"/>
+      </w:pPr>
+    </w:p>
+    <w:p>
+      <w:pPr>
+        <w:rPr>
+          <w:i/>
+          <w:iCs/>
+          <w:color w:val="833C0B" w:themeColor="accent2" w:themeShade="80"/>
+        </w:rPr>
+      </w:pPr>
+      <w:r>
+        <w:rPr>
+          <w:i/>
+          <w:iCs/>
+          <w:color w:val="833C0B" w:themeColor="accent2" w:themeShade="80"/>
+        </w:rPr>
+        <w:t>Utiliser les méthodes traitements de textes</w:t>
+      </w:r>
+    </w:p>
+    <w:p>
+      <w:pPr>
+        <w:pStyle w:val="Paragraphedeliste"/>
+        <w:numPr>
+          <w:ilvl w:val="0"/>
+          <w:numId w:val="2"/>
+        </w:numPr>
+        <w:rPr>
+          <w:i/>
+          <w:iCs/>
+          <w:color w:val="833C0B" w:themeColor="accent2" w:themeShade="80"/>
+        </w:rPr>
+      </w:pPr>
+      <w:r>
+        <w:rPr>
+          <w:i/>
+          <w:iCs/>
+          <w:color w:val="833C0B" w:themeColor="accent2" w:themeShade="80"/>
+        </w:rPr>
+        <w:t>Supprimer les mots vides, mettre en minuscules</w:t>
+      </w:r>
+      <w:r>
+        <w:rPr>
+          <w:i/>
+          <w:iCs/>
+          <w:color w:val="833C0B" w:themeColor="accent2" w:themeShade="80"/>
+        </w:rPr>
+        <w:t>, suppression de la ponctuation ?</w:t>
+      </w:r>
+    </w:p>
+    <w:p>
+      <w:pPr>
+        <w:pStyle w:val="Paragraphedeliste"/>
+        <w:numPr>
+          <w:ilvl w:val="0"/>
+          <w:numId w:val="2"/>
+        </w:numPr>
+        <w:rPr>
+          <w:i/>
+          <w:iCs/>
+          <w:color w:val="833C0B" w:themeColor="accent2" w:themeShade="80"/>
+        </w:rPr>
+      </w:pPr>
+      <w:r>
+        <w:rPr>
+          <w:i/>
+          <w:iCs/>
+          <w:color w:val="833C0B" w:themeColor="accent2" w:themeShade="80"/>
+        </w:rPr>
+        <w:lastRenderedPageBreak/>
+        <w:t xml:space="preserve">Lemmatiser </w:t>
+      </w:r>
+    </w:p>
+    <w:p>
+      <w:pPr>
+        <w:pStyle w:val="Paragraphedeliste"/>
+        <w:numPr>
+          <w:ilvl w:val="0"/>
+          <w:numId w:val="2"/>
+        </w:numPr>
+        <w:rPr>
+          <w:i/>
+          <w:iCs/>
+          <w:color w:val="833C0B" w:themeColor="accent2" w:themeShade="80"/>
+        </w:rPr>
+      </w:pPr>
+      <w:r>
+        <w:rPr>
+          <w:i/>
+          <w:iCs/>
+          <w:color w:val="833C0B" w:themeColor="accent2" w:themeShade="80"/>
+        </w:rPr>
+        <w:t>Extraction de certains types de mot – Ex : nom propre ?? A voir en fonction de ce qui est intéressant</w:t>
+      </w:r>
+    </w:p>
+    <w:p>
+      <w:pPr>
+        <w:pStyle w:val="Paragraphedeliste"/>
+        <w:numPr>
+          <w:ilvl w:val="0"/>
+          <w:numId w:val="2"/>
+        </w:numPr>
+        <w:rPr>
+          <w:i/>
+          <w:iCs/>
+          <w:color w:val="833C0B" w:themeColor="accent2" w:themeShade="80"/>
+        </w:rPr>
+      </w:pPr>
+      <w:r>
+        <w:rPr>
+          <w:i/>
+          <w:iCs/>
+          <w:color w:val="833C0B" w:themeColor="accent2" w:themeShade="80"/>
+        </w:rPr>
+        <w:t>Faire des extraction bi-grams</w:t>
+      </w:r>
+    </w:p>
+    <w:p>
+      <w:pPr>
+        <w:rPr>
+          <w:i/>
+          <w:iCs/>
+          <w:color w:val="833C0B" w:themeColor="accent2" w:themeShade="80"/>
+        </w:rPr>
+      </w:pPr>
+    </w:p>
+    <w:p>
+      <w:pPr>
+        <w:rPr>
+          <w:i/>
+          <w:iCs/>
+          <w:color w:val="833C0B" w:themeColor="accent2" w:themeShade="80"/>
+        </w:rPr>
+      </w:pPr>
+      <w:r>
+        <w:rPr>
+          <w:i/>
+          <w:iCs/>
+          <w:color w:val="833C0B" w:themeColor="accent2" w:themeShade="80"/>
+        </w:rPr>
+        <w:t>Faire des graphiques de bases pour connaitre le jeu de données.</w:t>
+      </w:r>
+    </w:p>
+    <w:p>
+      <w:pPr>
+        <w:rPr>
+          <w:i/>
+          <w:iCs/>
+          <w:color w:val="833C0B" w:themeColor="accent2" w:themeShade="80"/>
+        </w:rPr>
+      </w:pPr>
+      <w:r>
+        <w:rPr>
+          <w:i/>
+          <w:iCs/>
+          <w:color w:val="833C0B" w:themeColor="accent2" w:themeShade="80"/>
+        </w:rPr>
+        <w:t>Ex : diagramme en barres sur le nom des métiers</w:t>
+      </w:r>
+    </w:p>
+    <w:p>
+      <w:pPr>
+        <w:rPr>
+          <w:i/>
+          <w:iCs/>
+          <w:color w:val="833C0B" w:themeColor="accent2" w:themeShade="80"/>
+        </w:rPr>
+      </w:pPr>
+      <w:r>
+        <w:rPr>
+          <w:i/>
+          <w:iCs/>
+          <w:color w:val="833C0B" w:themeColor="accent2" w:themeShade="80"/>
+        </w:rPr>
+        <w:t>Diagramme circulaire – répartition des offres en fonction de l’endroit</w:t>
+      </w:r>
+    </w:p>
+    <w:p>
+      <w:pPr>
+        <w:rPr>
+          <w:i/>
+          <w:iCs/>
+          <w:color w:val="833C0B" w:themeColor="accent2" w:themeShade="80"/>
+        </w:rPr>
+      </w:pPr>
+    </w:p>
+    <w:p>
+      <w:pPr>
+        <w:rPr>
+          <w:i/>
+          <w:iCs/>
+          <w:color w:val="833C0B" w:themeColor="accent2" w:themeShade="80"/>
+        </w:rPr>
+      </w:pPr>
+      <w:r>
+        <w:rPr>
+          <w:i/>
+          <w:iCs/>
+          <w:color w:val="833C0B" w:themeColor="accent2" w:themeShade="80"/>
+        </w:rPr>
+        <w:t>Entreprises pour lesquelles on dispose des notes</w:t>
+      </w:r>
+    </w:p>
+    <w:p>
+      <w:pPr>
+        <w:rPr>
+          <w:i/>
+          <w:iCs/>
+          <w:color w:val="833C0B" w:themeColor="accent2" w:themeShade="80"/>
+        </w:rPr>
+      </w:pPr>
+      <w:r>
+        <w:rPr>
+          <w:i/>
+          <w:iCs/>
+          <w:color w:val="833C0B" w:themeColor="accent2" w:themeShade="80"/>
+        </w:rPr>
+        <w:t>Faire un classement des meilleurs</w:t>
+      </w:r>
+      <w:r>
+        <w:rPr>
+          <w:i/>
+          <w:iCs/>
+          <w:color w:val="833C0B" w:themeColor="accent2" w:themeShade="80"/>
+        </w:rPr>
+        <w:t xml:space="preserve"> ? </w:t>
+      </w:r>
+      <w:r>
+        <w:rPr>
+          <w:i/>
+          <w:iCs/>
+          <w:color w:val="833C0B" w:themeColor="accent2" w:themeShade="80"/>
+        </w:rPr>
+        <w:t> </w:t>
+      </w:r>
+    </w:p>
+    <w:p/>
+    <w:p>
+      <w:pPr>
+        <w:pStyle w:val="Titre1"/>
+      </w:pPr>
+      <w:bookmarkStart w:id="5" w:name="_Toc149246232"/>
+      <w:r>
+        <w:t>III – Application de méthode de fouille</w:t>
+      </w:r>
       <w:bookmarkEnd w:id="5"/>
     </w:p>
     <w:p/>
     <w:p>
-      <w:r>
-        <w:t>Méthode TD-IFD (je ne sais plus ce que c’est</w:t>
+      <w:pPr>
+        <w:jc w:val="both"/>
+      </w:pPr>
+      <w:r>
+        <w:t>Lorsque l’on recherche un emploi nous regardons des offres d’emplois ayant des similarités ou étant les plus proches de nos critères. Il est donc intéressant de créer une similarité entre documents.</w:t>
+      </w:r>
+      <w:r>
+        <w:t xml:space="preserve"> L’utilisateur pourra inscrire ses critères et trouver l’offre (dans sa globalité : nom de l’entreprise, lieu, </w:t>
+      </w:r>
+      <w:r>
+        <w:t>description, …</w:t>
+      </w:r>
+      <w:r>
+        <w:t xml:space="preserve">) qu’il lui correspond le mieux. </w:t>
+      </w:r>
+      <w:r>
+        <w:t>Nous avons donc réalisé cela.</w:t>
+      </w:r>
+    </w:p>
+    <w:p>
+      <w:pPr>
+        <w:jc w:val="both"/>
+      </w:pPr>
+    </w:p>
+    <w:p>
+      <w:pPr>
+        <w:jc w:val="both"/>
+        <w:rPr>
+          <w:i/>
+          <w:iCs/>
+          <w:color w:val="833C0B" w:themeColor="accent2" w:themeShade="80"/>
+        </w:rPr>
+      </w:pPr>
+      <w:r>
+        <w:rPr>
+          <w:i/>
+          <w:iCs/>
+          <w:color w:val="833C0B" w:themeColor="accent2" w:themeShade="80"/>
+        </w:rPr>
+        <w:t xml:space="preserve">Avec des descriptions d’offres d’emplois, il est intéressant de les classifier en </w:t>
       </w:r>
       <w:proofErr w:type="gramStart"/>
       <w:r>
-        <w:t xml:space="preserve"> ..</w:t>
+        <w:rPr>
+          <w:i/>
+          <w:iCs/>
+          <w:color w:val="833C0B" w:themeColor="accent2" w:themeShade="80"/>
+        </w:rPr>
+        <w:t>groupe ??.</w:t>
       </w:r>
       <w:proofErr w:type="gramEnd"/>
       <w:r>
-        <w:t xml:space="preserve">) </w:t>
-      </w:r>
-      <w:r>
+        <w:rPr>
+          <w:i/>
+          <w:iCs/>
+          <w:color w:val="833C0B" w:themeColor="accent2" w:themeShade="80"/>
+        </w:rPr>
+        <w:t xml:space="preserve"> Redondance similarité mais possibilité d’avoir un dendrogramme + nombre de groupe potentiel --- complémentaire</w:t>
+      </w:r>
+    </w:p>
+    <w:p>
+      <w:pPr>
+        <w:jc w:val="both"/>
+      </w:pPr>
+    </w:p>
+    <w:p>
+      <w:pPr>
+        <w:jc w:val="both"/>
+      </w:pPr>
+    </w:p>
+    <w:p>
+      <w:pPr>
+        <w:jc w:val="both"/>
+      </w:pPr>
+      <w:r>
+        <w:t xml:space="preserve">Il est également intéressant de connaitre le nom du poste si nous disposons </w:t>
+      </w:r>
+      <w:r>
+        <w:t xml:space="preserve">d’une description. Nous appliquons donc une forêt aléatoire à nos données. Nos variables explicatives sont nos descriptions et la variable à prédire est le nom du poste. </w:t>
+      </w:r>
+    </w:p>
+    <w:p>
+      <w:pPr>
+        <w:jc w:val="both"/>
+      </w:pPr>
+      <w:r>
+        <w:t xml:space="preserve">Notre algorithme nous donne une </w:t>
+      </w:r>
+      <w:proofErr w:type="spellStart"/>
+      <w:r>
+        <w:t>accuracy</w:t>
+      </w:r>
+      <w:proofErr w:type="spellEnd"/>
+      <w:r>
+        <w:t xml:space="preserve"> de plus de 67% cela n’est pas si mal. Cependant nous disposons de plus de données avec comme nom de métier data </w:t>
+      </w:r>
+      <w:proofErr w:type="spellStart"/>
+      <w:r>
+        <w:t>analyst</w:t>
+      </w:r>
+      <w:proofErr w:type="spellEnd"/>
+      <w:r>
+        <w:t>. L’algorithme aura tendance à prédire plus souvent ce métier. De plus</w:t>
+      </w:r>
+      <w:r>
+        <w:t xml:space="preserve"> nous avons fait le choix de nous consacrer sur le domaine de la data et les différences entre métiers ne sont pas forcément très clairs. Il y a des similarités ce qui rend plus complexe la bonne prédiction.</w:t>
+      </w:r>
+    </w:p>
+    <w:p/>
+    <w:p/>
+    <w:p>
+      <w:r>
+        <w:t>….</w:t>
+      </w:r>
+    </w:p>
+    <w:p/>
+    <w:p>
+      <w:r>
+        <w:t xml:space="preserve">+ ajout sur les titres d’emplois </w:t>
+      </w:r>
+    </w:p>
+    <w:p/>
+    <w:p/>
+    <w:p>
+      <w:pPr>
+        <w:jc w:val="both"/>
+      </w:pPr>
+      <w:r>
+        <w:t xml:space="preserve">En étude de textes il est possible de connaitre les ressentis (plutôt positif ou négatif) d’un texte. Avec nos </w:t>
+      </w:r>
+      <w:r>
+        <w:t xml:space="preserve">commentaires </w:t>
+      </w:r>
+      <w:r>
+        <w:t>il est donc intéressant d’appliquer la méthode de polarité du sentiment (-1 pour négatif, 1 pour positif et 0 pour neutre).</w:t>
+      </w:r>
+      <w:r>
+        <w:t xml:space="preserve"> En étudiant l’avis global de l’utilisateur (avantage et inconvénients) nous obtiendrons un score que nous pourrons comparer à la note attribuée par l’individu à l’entreprise. </w:t>
+      </w:r>
+      <w:r>
+        <w:t xml:space="preserve">Nous appliquons d’abord la polarité sur tous les avis. Nous obtenons un score compris entre -1 et 1. Il faut donc le modifier pour avoir une note comparable à celle mise par l’utilisateur qui est comprise entre 0 et 5. </w:t>
+      </w:r>
+      <w:r>
+        <w:t xml:space="preserve">Une fois les scores sur la même échelle nous pouvons les comparer. </w:t>
+      </w:r>
+    </w:p>
+    <w:p/>
+    <w:p/>
+    <w:p>
+      <w:pPr>
+        <w:jc w:val="both"/>
+        <w:rPr>
+          <w:i/>
+          <w:iCs/>
+          <w:color w:val="833C0B" w:themeColor="accent2" w:themeShade="80"/>
+        </w:rPr>
+      </w:pPr>
+      <w:r>
+        <w:rPr>
+          <w:i/>
+          <w:iCs/>
+          <w:color w:val="833C0B" w:themeColor="accent2" w:themeShade="80"/>
+        </w:rPr>
+        <w:t xml:space="preserve">Méthode TD-IFD </w:t>
+      </w:r>
+      <w:r>
+        <w:rPr>
+          <w:i/>
+          <w:iCs/>
+          <w:color w:val="833C0B" w:themeColor="accent2" w:themeShade="80"/>
+        </w:rPr>
         <w:t>–</w:t>
       </w:r>
       <w:r>
+        <w:rPr>
+          <w:i/>
+          <w:iCs/>
+          <w:color w:val="833C0B" w:themeColor="accent2" w:themeShade="80"/>
+        </w:rPr>
         <w:t xml:space="preserve"> </w:t>
       </w:r>
       <w:r>
+        <w:rPr>
+          <w:i/>
+          <w:iCs/>
+          <w:color w:val="833C0B" w:themeColor="accent2" w:themeShade="80"/>
+        </w:rPr>
         <w:t>faire un moteur de recherche pour données l’offre la plus similaire avec les informations données au départ par l’utilisateur</w:t>
       </w:r>
     </w:p>
     <w:p>
-      <w:r>
+      <w:pPr>
+        <w:jc w:val="both"/>
+        <w:rPr>
+          <w:i/>
+          <w:iCs/>
+          <w:color w:val="833C0B" w:themeColor="accent2" w:themeShade="80"/>
+        </w:rPr>
+      </w:pPr>
+      <w:r>
+        <w:rPr>
+          <w:i/>
+          <w:iCs/>
+          <w:color w:val="833C0B" w:themeColor="accent2" w:themeShade="80"/>
+        </w:rPr>
         <w:t>Classifier les offres en groupes</w:t>
       </w:r>
     </w:p>
     <w:p>
-      <w:r>
+      <w:pPr>
+        <w:jc w:val="both"/>
+        <w:rPr>
+          <w:i/>
+          <w:iCs/>
+          <w:color w:val="833C0B" w:themeColor="accent2" w:themeShade="80"/>
+        </w:rPr>
+      </w:pPr>
+      <w:r>
+        <w:rPr>
+          <w:i/>
+          <w:iCs/>
+          <w:color w:val="833C0B" w:themeColor="accent2" w:themeShade="80"/>
+        </w:rPr>
         <w:t>Si suffisamment d’info de salaire – FA pour trouver les salaires manquant</w:t>
       </w:r>
       <w:r>
+        <w:rPr>
+          <w:i/>
+          <w:iCs/>
+          <w:color w:val="833C0B" w:themeColor="accent2" w:themeShade="80"/>
+        </w:rPr>
         <w:t>s</w:t>
       </w:r>
       <w:r>
+        <w:rPr>
+          <w:i/>
+          <w:iCs/>
+          <w:color w:val="833C0B" w:themeColor="accent2" w:themeShade="80"/>
+        </w:rPr>
         <w:t> ???</w:t>
       </w:r>
     </w:p>
-    <w:p/>
-    <w:p>
-      <w:r>
+    <w:p>
+      <w:pPr>
+        <w:jc w:val="both"/>
+        <w:rPr>
+          <w:i/>
+          <w:iCs/>
+          <w:color w:val="833C0B" w:themeColor="accent2" w:themeShade="80"/>
+        </w:rPr>
+      </w:pPr>
+      <w:r>
+        <w:rPr>
+          <w:i/>
+          <w:iCs/>
+          <w:color w:val="833C0B" w:themeColor="accent2" w:themeShade="80"/>
+        </w:rPr>
         <w:t>Pour les commentaires – ressortir le/les sentiments qui ressortent en fonction de l’entreprise</w:t>
       </w:r>
     </w:p>
@@ -1789,6 +2354,67 @@
       <w:bookmarkEnd w:id="6"/>
     </w:p>
     <w:p/>
+    <w:p>
+      <w:pPr>
+        <w:jc w:val="both"/>
+      </w:pPr>
+      <w:r>
+        <w:t xml:space="preserve">Nous avons récupéré différentes offres d’emplois sur le site </w:t>
+      </w:r>
+      <w:proofErr w:type="spellStart"/>
+      <w:r>
+        <w:t>seek</w:t>
+      </w:r>
+      <w:proofErr w:type="spellEnd"/>
+      <w:r>
+        <w:t xml:space="preserve"> qui constituent notre base de données. Nous avons également des avis d’employés sur les entreprises. </w:t>
+      </w:r>
+      <w:r>
+        <w:t>Après traitement et analyse des données, il y a beaucoup de choses à faire. Nous nous sommes concentrées sur la prédiction du nom du métier en cas de présence d’une description métier ou d’une note attribuée sur les entre</w:t>
+      </w:r>
+      <w:r>
+        <w:t xml:space="preserve">prises par un employé. </w:t>
+      </w:r>
+      <w:r>
+        <w:t xml:space="preserve">Il y a de nombreuses possibilités d’amélioration comme </w:t>
+      </w:r>
+    </w:p>
+    <w:p>
+      <w:pPr>
+        <w:pStyle w:val="Paragraphedeliste"/>
+        <w:numPr>
+          <w:ilvl w:val="0"/>
+          <w:numId w:val="1"/>
+        </w:numPr>
+        <w:jc w:val="both"/>
+      </w:pPr>
+      <w:proofErr w:type="gramStart"/>
+      <w:r>
+        <w:t>la</w:t>
+      </w:r>
+      <w:proofErr w:type="gramEnd"/>
+      <w:r>
+        <w:t xml:space="preserve"> récupération en temps réel des données, </w:t>
+      </w:r>
+    </w:p>
+    <w:p>
+      <w:pPr>
+        <w:pStyle w:val="Paragraphedeliste"/>
+        <w:numPr>
+          <w:ilvl w:val="0"/>
+          <w:numId w:val="1"/>
+        </w:numPr>
+        <w:jc w:val="both"/>
+      </w:pPr>
+      <w:proofErr w:type="gramStart"/>
+      <w:r>
+        <w:t>la</w:t>
+      </w:r>
+      <w:proofErr w:type="gramEnd"/>
+      <w:r>
+        <w:t xml:space="preserve"> création d’une application où l’utilisateur pourrait choisir tout ce dont il souhaite comme trouver un emploi en sélectionnant un lieu par exemple…</w:t>
+      </w:r>
+    </w:p>
     <w:p/>
     <w:p/>
     <w:sectPr>

</xml_diff>